<commit_message>
New samples of fonts
</commit_message>
<xml_diff>
--- a/design/GK_Title_Fonts.docx
+++ b/design/GK_Title_Fonts.docx
@@ -16,26 +16,26 @@
           <w:rFonts w:ascii="Andalus" w:eastAsia="Times New Roman" w:hAnsi="Andalus" w:cs="Andalus"/>
           <w:b/>
           <w:bCs/>
-          <w:kern w:val="36"/>
-          <w:sz w:val="48"/>
-          <w:szCs w:val="48"/>
-          <w:lang w:val="en-US" w:eastAsia="ru-RU"/>
-        </w:rPr>
-      </w:pPr>
-      <w:proofErr w:type="spellStart"/>
+          <w:i/>
+          <w:kern w:val="36"/>
+          <w:sz w:val="48"/>
+          <w:szCs w:val="48"/>
+          <w:lang w:val="en-US" w:eastAsia="ru-RU"/>
+        </w:rPr>
+      </w:pPr>
       <w:r>
         <w:rPr>
           <w:rFonts w:ascii="Andalus" w:eastAsia="Times New Roman" w:hAnsi="Andalus" w:cs="Andalus"/>
           <w:b/>
           <w:bCs/>
-          <w:kern w:val="36"/>
-          <w:sz w:val="48"/>
-          <w:szCs w:val="48"/>
-          <w:lang w:val="en-US" w:eastAsia="ru-RU"/>
-        </w:rPr>
-        <w:t>GEDKeeper</w:t>
-      </w:r>
-      <w:proofErr w:type="spellEnd"/>
+          <w:i/>
+          <w:kern w:val="36"/>
+          <w:sz w:val="48"/>
+          <w:szCs w:val="48"/>
+          <w:lang w:val="en-US" w:eastAsia="ru-RU"/>
+        </w:rPr>
+        <w:t>GEDKeeper</w:t>
+      </w:r>
     </w:p>
     <w:p>
       <w:pPr>
@@ -51,26 +51,26 @@
           <w:rFonts w:ascii="Arabic Typesetting" w:eastAsia="Times New Roman" w:hAnsi="Arabic Typesetting" w:cs="Arabic Typesetting"/>
           <w:b/>
           <w:bCs/>
-          <w:kern w:val="36"/>
-          <w:sz w:val="48"/>
-          <w:szCs w:val="48"/>
-          <w:lang w:val="en-US" w:eastAsia="ru-RU"/>
-        </w:rPr>
-      </w:pPr>
-      <w:proofErr w:type="spellStart"/>
+          <w:i/>
+          <w:kern w:val="36"/>
+          <w:sz w:val="48"/>
+          <w:szCs w:val="48"/>
+          <w:lang w:val="en-US" w:eastAsia="ru-RU"/>
+        </w:rPr>
+      </w:pPr>
       <w:r>
         <w:rPr>
           <w:rFonts w:ascii="Arabic Typesetting" w:eastAsia="Times New Roman" w:hAnsi="Arabic Typesetting" w:cs="Arabic Typesetting"/>
           <w:b/>
           <w:bCs/>
-          <w:kern w:val="36"/>
-          <w:sz w:val="48"/>
-          <w:szCs w:val="48"/>
-          <w:lang w:val="en-US" w:eastAsia="ru-RU"/>
-        </w:rPr>
-        <w:t>GEDKeeper</w:t>
-      </w:r>
-      <w:proofErr w:type="spellEnd"/>
+          <w:i/>
+          <w:kern w:val="36"/>
+          <w:sz w:val="48"/>
+          <w:szCs w:val="48"/>
+          <w:lang w:val="en-US" w:eastAsia="ru-RU"/>
+        </w:rPr>
+        <w:t>GEDKeeper</w:t>
+      </w:r>
     </w:p>
     <w:p>
       <w:pPr>
@@ -86,393 +86,653 @@
           <w:rFonts w:ascii="Baskerville Old Face" w:eastAsia="Times New Roman" w:hAnsi="Baskerville Old Face" w:cs="Times New Roman"/>
           <w:b/>
           <w:bCs/>
-          <w:kern w:val="36"/>
-          <w:sz w:val="48"/>
-          <w:szCs w:val="48"/>
-          <w:lang w:val="en-US" w:eastAsia="ru-RU"/>
-        </w:rPr>
-      </w:pPr>
-      <w:proofErr w:type="spellStart"/>
+          <w:i/>
+          <w:kern w:val="36"/>
+          <w:sz w:val="48"/>
+          <w:szCs w:val="48"/>
+          <w:lang w:val="en-US" w:eastAsia="ru-RU"/>
+        </w:rPr>
+      </w:pPr>
       <w:r>
         <w:rPr>
           <w:rFonts w:ascii="Baskerville Old Face" w:eastAsia="Times New Roman" w:hAnsi="Baskerville Old Face" w:cs="Times New Roman"/>
           <w:b/>
           <w:bCs/>
-          <w:kern w:val="36"/>
-          <w:sz w:val="48"/>
-          <w:szCs w:val="48"/>
-          <w:lang w:val="en-US" w:eastAsia="ru-RU"/>
-        </w:rPr>
-        <w:t>GEDKeeper</w:t>
+          <w:i/>
+          <w:kern w:val="36"/>
+          <w:sz w:val="48"/>
+          <w:szCs w:val="48"/>
+          <w:lang w:val="en-US" w:eastAsia="ru-RU"/>
+        </w:rPr>
+        <w:t>GEDKeeper</w:t>
+      </w:r>
+    </w:p>
+    <w:p>
+      <w:pPr>
+        <w:pStyle w:val="a3"/>
+        <w:numPr>
+          <w:ilvl w:val="0"/>
+          <w:numId w:val="1"/>
+        </w:numPr>
+        <w:spacing w:before="100" w:beforeAutospacing="1" w:after="100" w:afterAutospacing="1" w:line="360" w:lineRule="auto"/>
+        <w:ind w:left="1077"/>
+        <w:outlineLvl w:val="0"/>
+        <w:rPr>
+          <w:rFonts w:ascii="Black Chancery" w:eastAsia="Times New Roman" w:hAnsi="Black Chancery" w:cs="Times New Roman"/>
+          <w:b/>
+          <w:bCs/>
+          <w:i/>
+          <w:kern w:val="36"/>
+          <w:sz w:val="48"/>
+          <w:szCs w:val="48"/>
+          <w:lang w:val="en-US" w:eastAsia="ru-RU"/>
+        </w:rPr>
+      </w:pPr>
+      <w:r>
+        <w:rPr>
+          <w:rFonts w:ascii="Black Chancery" w:eastAsia="Times New Roman" w:hAnsi="Black Chancery" w:cs="Times New Roman"/>
+          <w:b/>
+          <w:bCs/>
+          <w:i/>
+          <w:kern w:val="36"/>
+          <w:sz w:val="48"/>
+          <w:szCs w:val="48"/>
+          <w:lang w:val="en-US" w:eastAsia="ru-RU"/>
+        </w:rPr>
+        <w:t>GEDKeeper</w:t>
+      </w:r>
+    </w:p>
+    <w:p>
+      <w:pPr>
+        <w:pStyle w:val="a3"/>
+        <w:numPr>
+          <w:ilvl w:val="0"/>
+          <w:numId w:val="1"/>
+        </w:numPr>
+        <w:spacing w:before="100" w:beforeAutospacing="1" w:after="100" w:afterAutospacing="1" w:line="360" w:lineRule="auto"/>
+        <w:ind w:left="1077"/>
+        <w:outlineLvl w:val="0"/>
+        <w:rPr>
+          <w:rFonts w:ascii="Book Antiqua" w:eastAsia="Times New Roman" w:hAnsi="Book Antiqua" w:cs="Times New Roman"/>
+          <w:b/>
+          <w:bCs/>
+          <w:i/>
+          <w:kern w:val="36"/>
+          <w:sz w:val="48"/>
+          <w:szCs w:val="48"/>
+          <w:lang w:val="en-US" w:eastAsia="ru-RU"/>
+        </w:rPr>
+      </w:pPr>
+      <w:r>
+        <w:rPr>
+          <w:rFonts w:ascii="Book Antiqua" w:eastAsia="Times New Roman" w:hAnsi="Book Antiqua" w:cs="Times New Roman"/>
+          <w:b/>
+          <w:bCs/>
+          <w:i/>
+          <w:kern w:val="36"/>
+          <w:sz w:val="48"/>
+          <w:szCs w:val="48"/>
+          <w:lang w:val="en-US" w:eastAsia="ru-RU"/>
+        </w:rPr>
+        <w:t>GEDKeeper</w:t>
+      </w:r>
+    </w:p>
+    <w:p>
+      <w:pPr>
+        <w:pStyle w:val="a3"/>
+        <w:numPr>
+          <w:ilvl w:val="0"/>
+          <w:numId w:val="1"/>
+        </w:numPr>
+        <w:spacing w:before="100" w:beforeAutospacing="1" w:after="100" w:afterAutospacing="1" w:line="360" w:lineRule="auto"/>
+        <w:ind w:left="1077"/>
+        <w:outlineLvl w:val="0"/>
+        <w:rPr>
+          <w:rFonts w:ascii="Californian FB" w:eastAsia="Times New Roman" w:hAnsi="Californian FB" w:cs="Times New Roman"/>
+          <w:b/>
+          <w:bCs/>
+          <w:i/>
+          <w:kern w:val="36"/>
+          <w:sz w:val="48"/>
+          <w:szCs w:val="48"/>
+          <w:lang w:val="en-US" w:eastAsia="ru-RU"/>
+        </w:rPr>
+      </w:pPr>
+      <w:r>
+        <w:rPr>
+          <w:rFonts w:ascii="Californian FB" w:eastAsia="Times New Roman" w:hAnsi="Californian FB" w:cs="Times New Roman"/>
+          <w:b/>
+          <w:bCs/>
+          <w:i/>
+          <w:kern w:val="36"/>
+          <w:sz w:val="48"/>
+          <w:szCs w:val="48"/>
+          <w:lang w:val="en-US" w:eastAsia="ru-RU"/>
+        </w:rPr>
+        <w:t>GEDKeeper</w:t>
+      </w:r>
+    </w:p>
+    <w:p>
+      <w:pPr>
+        <w:pStyle w:val="a3"/>
+        <w:numPr>
+          <w:ilvl w:val="0"/>
+          <w:numId w:val="1"/>
+        </w:numPr>
+        <w:spacing w:before="100" w:beforeAutospacing="1" w:after="100" w:afterAutospacing="1" w:line="360" w:lineRule="auto"/>
+        <w:ind w:left="1077"/>
+        <w:outlineLvl w:val="0"/>
+        <w:rPr>
+          <w:rFonts w:ascii="Centaur" w:eastAsia="Times New Roman" w:hAnsi="Centaur" w:cs="Times New Roman"/>
+          <w:b/>
+          <w:bCs/>
+          <w:i/>
+          <w:kern w:val="36"/>
+          <w:sz w:val="48"/>
+          <w:szCs w:val="48"/>
+          <w:lang w:val="en-US" w:eastAsia="ru-RU"/>
+        </w:rPr>
+      </w:pPr>
+      <w:r>
+        <w:rPr>
+          <w:rFonts w:ascii="Centaur" w:eastAsia="Times New Roman" w:hAnsi="Centaur" w:cs="Times New Roman"/>
+          <w:b/>
+          <w:bCs/>
+          <w:i/>
+          <w:kern w:val="36"/>
+          <w:sz w:val="48"/>
+          <w:szCs w:val="48"/>
+          <w:lang w:val="en-US" w:eastAsia="ru-RU"/>
+        </w:rPr>
+        <w:t>GEDKeeper</w:t>
+      </w:r>
+    </w:p>
+    <w:p>
+      <w:pPr>
+        <w:pStyle w:val="a3"/>
+        <w:numPr>
+          <w:ilvl w:val="0"/>
+          <w:numId w:val="1"/>
+        </w:numPr>
+        <w:spacing w:before="100" w:beforeAutospacing="1" w:after="100" w:afterAutospacing="1" w:line="360" w:lineRule="auto"/>
+        <w:ind w:left="1077"/>
+        <w:outlineLvl w:val="0"/>
+        <w:rPr>
+          <w:rFonts w:ascii="Colonna MT" w:eastAsia="Times New Roman" w:hAnsi="Colonna MT" w:cs="Times New Roman"/>
+          <w:b/>
+          <w:bCs/>
+          <w:i/>
+          <w:kern w:val="36"/>
+          <w:sz w:val="48"/>
+          <w:szCs w:val="48"/>
+          <w:lang w:val="en-US" w:eastAsia="ru-RU"/>
+        </w:rPr>
+      </w:pPr>
+      <w:r>
+        <w:rPr>
+          <w:rFonts w:ascii="Colonna MT" w:eastAsia="Times New Roman" w:hAnsi="Colonna MT" w:cs="Times New Roman"/>
+          <w:b/>
+          <w:bCs/>
+          <w:i/>
+          <w:kern w:val="36"/>
+          <w:sz w:val="48"/>
+          <w:szCs w:val="48"/>
+          <w:lang w:val="en-US" w:eastAsia="ru-RU"/>
+        </w:rPr>
+        <w:t>GEDKeeper</w:t>
+      </w:r>
+    </w:p>
+    <w:p>
+      <w:pPr>
+        <w:pStyle w:val="a3"/>
+        <w:numPr>
+          <w:ilvl w:val="0"/>
+          <w:numId w:val="1"/>
+        </w:numPr>
+        <w:spacing w:before="100" w:beforeAutospacing="1" w:after="100" w:afterAutospacing="1" w:line="360" w:lineRule="auto"/>
+        <w:ind w:left="1077"/>
+        <w:outlineLvl w:val="0"/>
+        <w:rPr>
+          <w:rFonts w:ascii="Constantia" w:eastAsia="Times New Roman" w:hAnsi="Constantia" w:cs="Times New Roman"/>
+          <w:b/>
+          <w:bCs/>
+          <w:i/>
+          <w:kern w:val="36"/>
+          <w:sz w:val="48"/>
+          <w:szCs w:val="48"/>
+          <w:lang w:val="en-US" w:eastAsia="ru-RU"/>
+        </w:rPr>
+      </w:pPr>
+      <w:r>
+        <w:rPr>
+          <w:rFonts w:ascii="Constantia" w:eastAsia="Times New Roman" w:hAnsi="Constantia" w:cs="Times New Roman"/>
+          <w:b/>
+          <w:bCs/>
+          <w:i/>
+          <w:kern w:val="36"/>
+          <w:sz w:val="48"/>
+          <w:szCs w:val="48"/>
+          <w:lang w:val="en-US" w:eastAsia="ru-RU"/>
+        </w:rPr>
+        <w:t>GEDKeeper</w:t>
+      </w:r>
+    </w:p>
+    <w:p>
+      <w:pPr>
+        <w:pStyle w:val="a3"/>
+        <w:numPr>
+          <w:ilvl w:val="0"/>
+          <w:numId w:val="1"/>
+        </w:numPr>
+        <w:spacing w:before="100" w:beforeAutospacing="1" w:after="100" w:afterAutospacing="1" w:line="360" w:lineRule="auto"/>
+        <w:ind w:left="1077"/>
+        <w:outlineLvl w:val="0"/>
+        <w:rPr>
+          <w:rFonts w:ascii="Footlight MT Light" w:eastAsia="Times New Roman" w:hAnsi="Footlight MT Light" w:cs="Times New Roman"/>
+          <w:b/>
+          <w:bCs/>
+          <w:i/>
+          <w:kern w:val="36"/>
+          <w:sz w:val="48"/>
+          <w:szCs w:val="48"/>
+          <w:lang w:val="en-US" w:eastAsia="ru-RU"/>
+        </w:rPr>
+      </w:pPr>
+      <w:r>
+        <w:rPr>
+          <w:rFonts w:ascii="Footlight MT Light" w:eastAsia="Times New Roman" w:hAnsi="Footlight MT Light" w:cs="Times New Roman"/>
+          <w:b/>
+          <w:bCs/>
+          <w:i/>
+          <w:kern w:val="36"/>
+          <w:sz w:val="48"/>
+          <w:szCs w:val="48"/>
+          <w:lang w:val="en-US" w:eastAsia="ru-RU"/>
+        </w:rPr>
+        <w:t>GEDKeeper</w:t>
+      </w:r>
+    </w:p>
+    <w:p>
+      <w:pPr>
+        <w:pStyle w:val="a3"/>
+        <w:numPr>
+          <w:ilvl w:val="0"/>
+          <w:numId w:val="1"/>
+        </w:numPr>
+        <w:spacing w:before="100" w:beforeAutospacing="1" w:after="100" w:afterAutospacing="1" w:line="360" w:lineRule="auto"/>
+        <w:ind w:left="1077"/>
+        <w:outlineLvl w:val="0"/>
+        <w:rPr>
+          <w:rFonts w:ascii="Lucida Calligraphy" w:eastAsia="Times New Roman" w:hAnsi="Lucida Calligraphy" w:cs="Times New Roman"/>
+          <w:b/>
+          <w:bCs/>
+          <w:i/>
+          <w:color w:val="1F3864" w:themeColor="accent5" w:themeShade="80"/>
+          <w:kern w:val="36"/>
+          <w:sz w:val="48"/>
+          <w:szCs w:val="48"/>
+          <w:lang w:val="en-US" w:eastAsia="ru-RU"/>
+        </w:rPr>
+      </w:pPr>
+      <w:r>
+        <w:rPr>
+          <w:rFonts w:ascii="Lucida Calligraphy" w:eastAsia="Times New Roman" w:hAnsi="Lucida Calligraphy" w:cs="Times New Roman"/>
+          <w:b/>
+          <w:bCs/>
+          <w:i/>
+          <w:color w:val="1F3864" w:themeColor="accent5" w:themeShade="80"/>
+          <w:kern w:val="36"/>
+          <w:sz w:val="48"/>
+          <w:szCs w:val="48"/>
+          <w:lang w:val="en-US" w:eastAsia="ru-RU"/>
+        </w:rPr>
+        <w:t>GEDKeeper</w:t>
+      </w:r>
+    </w:p>
+    <w:p>
+      <w:pPr>
+        <w:pStyle w:val="a3"/>
+        <w:numPr>
+          <w:ilvl w:val="0"/>
+          <w:numId w:val="1"/>
+        </w:numPr>
+        <w:spacing w:before="100" w:beforeAutospacing="1" w:after="100" w:afterAutospacing="1" w:line="360" w:lineRule="auto"/>
+        <w:ind w:left="1077"/>
+        <w:outlineLvl w:val="0"/>
+        <w:rPr>
+          <w:rFonts w:ascii="Papyrus" w:eastAsia="Times New Roman" w:hAnsi="Papyrus" w:cs="Times New Roman"/>
+          <w:b/>
+          <w:bCs/>
+          <w:i/>
+          <w:color w:val="1F3864" w:themeColor="accent5" w:themeShade="80"/>
+          <w:kern w:val="36"/>
+          <w:sz w:val="48"/>
+          <w:szCs w:val="48"/>
+          <w:lang w:val="en-US" w:eastAsia="ru-RU"/>
+        </w:rPr>
+      </w:pPr>
+      <w:r>
+        <w:rPr>
+          <w:rFonts w:ascii="Papyrus" w:eastAsia="Times New Roman" w:hAnsi="Papyrus" w:cs="Times New Roman"/>
+          <w:b/>
+          <w:bCs/>
+          <w:i/>
+          <w:color w:val="1F3864" w:themeColor="accent5" w:themeShade="80"/>
+          <w:kern w:val="36"/>
+          <w:sz w:val="48"/>
+          <w:szCs w:val="48"/>
+          <w:lang w:val="en-US" w:eastAsia="ru-RU"/>
+        </w:rPr>
+        <w:t>GEDKeeper</w:t>
+      </w:r>
+    </w:p>
+    <w:p>
+      <w:pPr>
+        <w:pStyle w:val="a3"/>
+        <w:numPr>
+          <w:ilvl w:val="0"/>
+          <w:numId w:val="1"/>
+        </w:numPr>
+        <w:spacing w:before="100" w:beforeAutospacing="1" w:after="100" w:afterAutospacing="1" w:line="360" w:lineRule="auto"/>
+        <w:ind w:left="1077"/>
+        <w:outlineLvl w:val="0"/>
+        <w:rPr>
+          <w:rFonts w:ascii="Times New Roman" w:eastAsia="Times New Roman" w:hAnsi="Times New Roman" w:cs="Times New Roman"/>
+          <w:b/>
+          <w:bCs/>
+          <w:i/>
+          <w:kern w:val="36"/>
+          <w:sz w:val="48"/>
+          <w:szCs w:val="48"/>
+          <w:lang w:val="en-US" w:eastAsia="ru-RU"/>
+        </w:rPr>
+      </w:pPr>
+      <w:r>
+        <w:rPr>
+          <w:rFonts w:ascii="Times New Roman" w:eastAsia="Times New Roman" w:hAnsi="Times New Roman" w:cs="Times New Roman"/>
+          <w:b/>
+          <w:bCs/>
+          <w:i/>
+          <w:kern w:val="36"/>
+          <w:sz w:val="48"/>
+          <w:szCs w:val="48"/>
+          <w:lang w:val="en-US" w:eastAsia="ru-RU"/>
+        </w:rPr>
+        <w:t>GEDKeeper</w:t>
+      </w:r>
+    </w:p>
+    <w:p>
+      <w:pPr>
+        <w:pStyle w:val="a3"/>
+        <w:numPr>
+          <w:ilvl w:val="0"/>
+          <w:numId w:val="1"/>
+        </w:numPr>
+        <w:spacing w:before="100" w:beforeAutospacing="1" w:after="100" w:afterAutospacing="1" w:line="360" w:lineRule="auto"/>
+        <w:ind w:left="1077"/>
+        <w:outlineLvl w:val="0"/>
+        <w:rPr>
+          <w:rFonts w:ascii="Monotype Corsiva" w:eastAsia="Times New Roman" w:hAnsi="Monotype Corsiva" w:cs="Times New Roman"/>
+          <w:b/>
+          <w:bCs/>
+          <w:i/>
+          <w:color w:val="1F3864" w:themeColor="accent5" w:themeShade="80"/>
+          <w:kern w:val="36"/>
+          <w:sz w:val="48"/>
+          <w:szCs w:val="48"/>
+          <w:lang w:val="en-US" w:eastAsia="ru-RU"/>
+        </w:rPr>
+      </w:pPr>
+      <w:r>
+        <w:rPr>
+          <w:rFonts w:ascii="Monotype Corsiva" w:eastAsia="Times New Roman" w:hAnsi="Monotype Corsiva" w:cs="Times New Roman"/>
+          <w:b/>
+          <w:bCs/>
+          <w:i/>
+          <w:color w:val="1F3864" w:themeColor="accent5" w:themeShade="80"/>
+          <w:kern w:val="36"/>
+          <w:sz w:val="48"/>
+          <w:szCs w:val="48"/>
+          <w:lang w:val="en-US" w:eastAsia="ru-RU"/>
+        </w:rPr>
+        <w:t>GEDKeeper</w:t>
+      </w:r>
+    </w:p>
+    <w:p>
+      <w:pPr>
+        <w:pStyle w:val="a3"/>
+        <w:numPr>
+          <w:ilvl w:val="0"/>
+          <w:numId w:val="1"/>
+        </w:numPr>
+        <w:spacing w:before="100" w:beforeAutospacing="1" w:after="100" w:afterAutospacing="1" w:line="360" w:lineRule="auto"/>
+        <w:ind w:left="1077"/>
+        <w:outlineLvl w:val="0"/>
+        <w:rPr>
+          <w:rFonts w:ascii="Carolingia (BigfooT)" w:eastAsia="Times New Roman" w:hAnsi="Carolingia (BigfooT)" w:cs="Times New Roman"/>
+          <w:b/>
+          <w:bCs/>
+          <w:i/>
+          <w:kern w:val="36"/>
+          <w:sz w:val="48"/>
+          <w:szCs w:val="48"/>
+          <w:lang w:val="en-US" w:eastAsia="ru-RU"/>
+        </w:rPr>
+      </w:pPr>
+      <w:r>
+        <w:rPr>
+          <w:rFonts w:ascii="Carolingia (BigfooT)" w:eastAsia="Times New Roman" w:hAnsi="Carolingia (BigfooT)" w:cs="Times New Roman"/>
+          <w:b/>
+          <w:bCs/>
+          <w:i/>
+          <w:kern w:val="36"/>
+          <w:sz w:val="48"/>
+          <w:szCs w:val="48"/>
+          <w:lang w:val="en-US" w:eastAsia="ru-RU"/>
+        </w:rPr>
+        <w:t>GEDKeeper</w:t>
+      </w:r>
+    </w:p>
+    <w:p>
+      <w:pPr>
+        <w:pStyle w:val="a3"/>
+        <w:numPr>
+          <w:ilvl w:val="0"/>
+          <w:numId w:val="1"/>
+        </w:numPr>
+        <w:spacing w:before="100" w:beforeAutospacing="1" w:after="100" w:afterAutospacing="1" w:line="360" w:lineRule="auto"/>
+        <w:ind w:left="1077"/>
+        <w:outlineLvl w:val="0"/>
+        <w:rPr>
+          <w:rFonts w:ascii="Larisa script" w:eastAsia="Times New Roman" w:hAnsi="Larisa script" w:cs="Times New Roman"/>
+          <w:b/>
+          <w:bCs/>
+          <w:i/>
+          <w:color w:val="1F3864" w:themeColor="accent5" w:themeShade="80"/>
+          <w:kern w:val="36"/>
+          <w:sz w:val="48"/>
+          <w:szCs w:val="48"/>
+          <w:lang w:val="en-US" w:eastAsia="ru-RU"/>
+        </w:rPr>
+      </w:pPr>
+      <w:r>
+        <w:rPr>
+          <w:rFonts w:ascii="Larisa script" w:eastAsia="Times New Roman" w:hAnsi="Larisa script" w:cs="Times New Roman"/>
+          <w:b/>
+          <w:bCs/>
+          <w:i/>
+          <w:color w:val="1F3864" w:themeColor="accent5" w:themeShade="80"/>
+          <w:kern w:val="36"/>
+          <w:sz w:val="48"/>
+          <w:szCs w:val="48"/>
+          <w:lang w:val="en-US" w:eastAsia="ru-RU"/>
+        </w:rPr>
+        <w:t>GEDKeeper</w:t>
+      </w:r>
+    </w:p>
+    <w:p>
+      <w:pPr>
+        <w:pStyle w:val="a3"/>
+        <w:numPr>
+          <w:ilvl w:val="0"/>
+          <w:numId w:val="1"/>
+        </w:numPr>
+        <w:spacing w:before="100" w:beforeAutospacing="1" w:after="100" w:afterAutospacing="1" w:line="360" w:lineRule="auto"/>
+        <w:outlineLvl w:val="0"/>
+        <w:rPr>
+          <w:rFonts w:ascii="Medieval English" w:eastAsia="Times New Roman" w:hAnsi="Medieval English" w:cs="Times New Roman"/>
+          <w:b/>
+          <w:bCs/>
+          <w:i/>
+          <w:color w:val="1F3864" w:themeColor="accent5" w:themeShade="80"/>
+          <w:kern w:val="36"/>
+          <w:sz w:val="48"/>
+          <w:szCs w:val="48"/>
+          <w:lang w:val="en-US" w:eastAsia="ru-RU"/>
+        </w:rPr>
+      </w:pPr>
+      <w:r>
+        <w:rPr>
+          <w:rFonts w:ascii="Medieval English" w:eastAsia="Times New Roman" w:hAnsi="Medieval English" w:cs="Times New Roman"/>
+          <w:b/>
+          <w:bCs/>
+          <w:i/>
+          <w:color w:val="1F3864" w:themeColor="accent5" w:themeShade="80"/>
+          <w:kern w:val="36"/>
+          <w:sz w:val="48"/>
+          <w:szCs w:val="48"/>
+          <w:lang w:val="en-US" w:eastAsia="ru-RU"/>
+        </w:rPr>
+        <w:t>GEDKeeper</w:t>
+      </w:r>
+    </w:p>
+    <w:p>
+      <w:pPr>
+        <w:pStyle w:val="a3"/>
+        <w:numPr>
+          <w:ilvl w:val="0"/>
+          <w:numId w:val="1"/>
+        </w:numPr>
+        <w:spacing w:before="100" w:beforeAutospacing="1" w:after="100" w:afterAutospacing="1" w:line="360" w:lineRule="auto"/>
+        <w:outlineLvl w:val="0"/>
+        <w:rPr>
+          <w:rFonts w:ascii="Fondamento" w:eastAsia="Times New Roman" w:hAnsi="Fondamento" w:cs="Times New Roman"/>
+          <w:b/>
+          <w:bCs/>
+          <w:i/>
+          <w:color w:val="1F3864" w:themeColor="accent5" w:themeShade="80"/>
+          <w:kern w:val="36"/>
+          <w:sz w:val="48"/>
+          <w:szCs w:val="48"/>
+          <w:u w:val="single"/>
+          <w:lang w:val="en-US" w:eastAsia="ru-RU"/>
+        </w:rPr>
+      </w:pPr>
+      <w:r>
+        <w:rPr>
+          <w:rFonts w:ascii="Fondamento" w:eastAsia="Times New Roman" w:hAnsi="Fondamento" w:cs="Times New Roman"/>
+          <w:b/>
+          <w:bCs/>
+          <w:i/>
+          <w:color w:val="1F3864" w:themeColor="accent5" w:themeShade="80"/>
+          <w:kern w:val="36"/>
+          <w:sz w:val="48"/>
+          <w:szCs w:val="48"/>
+          <w:u w:val="single"/>
+          <w:lang w:val="en-US" w:eastAsia="ru-RU"/>
+        </w:rPr>
+        <w:lastRenderedPageBreak/>
+        <w:t>GEDK</w:t>
       </w:r>
       <w:bookmarkStart w:id="0" w:name="_GoBack"/>
       <w:bookmarkEnd w:id="0"/>
-      <w:proofErr w:type="spellEnd"/>
-    </w:p>
-    <w:p>
-      <w:pPr>
-        <w:pStyle w:val="a3"/>
-        <w:numPr>
-          <w:ilvl w:val="0"/>
-          <w:numId w:val="1"/>
-        </w:numPr>
-        <w:spacing w:before="100" w:beforeAutospacing="1" w:after="100" w:afterAutospacing="1" w:line="360" w:lineRule="auto"/>
-        <w:ind w:left="1077"/>
-        <w:outlineLvl w:val="0"/>
-        <w:rPr>
-          <w:rFonts w:ascii="Black Chancery" w:eastAsia="Times New Roman" w:hAnsi="Black Chancery" w:cs="Times New Roman"/>
-          <w:b/>
-          <w:bCs/>
-          <w:kern w:val="36"/>
-          <w:sz w:val="48"/>
-          <w:szCs w:val="48"/>
-          <w:lang w:val="en-US" w:eastAsia="ru-RU"/>
-        </w:rPr>
-      </w:pPr>
-      <w:proofErr w:type="spellStart"/>
-      <w:r>
-        <w:rPr>
-          <w:rFonts w:ascii="Black Chancery" w:eastAsia="Times New Roman" w:hAnsi="Black Chancery" w:cs="Times New Roman"/>
-          <w:b/>
-          <w:bCs/>
-          <w:kern w:val="36"/>
-          <w:sz w:val="48"/>
-          <w:szCs w:val="48"/>
-          <w:lang w:val="en-US" w:eastAsia="ru-RU"/>
-        </w:rPr>
-        <w:t>GEDKeeper</w:t>
-      </w:r>
-      <w:proofErr w:type="spellEnd"/>
-    </w:p>
-    <w:p>
-      <w:pPr>
-        <w:pStyle w:val="a3"/>
-        <w:numPr>
-          <w:ilvl w:val="0"/>
-          <w:numId w:val="1"/>
-        </w:numPr>
-        <w:spacing w:before="100" w:beforeAutospacing="1" w:after="100" w:afterAutospacing="1" w:line="360" w:lineRule="auto"/>
-        <w:ind w:left="1077"/>
-        <w:outlineLvl w:val="0"/>
-        <w:rPr>
-          <w:rFonts w:ascii="Book Antiqua" w:eastAsia="Times New Roman" w:hAnsi="Book Antiqua" w:cs="Times New Roman"/>
-          <w:b/>
-          <w:bCs/>
-          <w:kern w:val="36"/>
-          <w:sz w:val="48"/>
-          <w:szCs w:val="48"/>
-          <w:lang w:val="en-US" w:eastAsia="ru-RU"/>
-        </w:rPr>
-      </w:pPr>
-      <w:proofErr w:type="spellStart"/>
-      <w:r>
-        <w:rPr>
-          <w:rFonts w:ascii="Book Antiqua" w:eastAsia="Times New Roman" w:hAnsi="Book Antiqua" w:cs="Times New Roman"/>
-          <w:b/>
-          <w:bCs/>
-          <w:kern w:val="36"/>
-          <w:sz w:val="48"/>
-          <w:szCs w:val="48"/>
-          <w:lang w:val="en-US" w:eastAsia="ru-RU"/>
-        </w:rPr>
-        <w:t>GEDKeeper</w:t>
-      </w:r>
-      <w:proofErr w:type="spellEnd"/>
-    </w:p>
-    <w:p>
-      <w:pPr>
-        <w:pStyle w:val="a3"/>
-        <w:numPr>
-          <w:ilvl w:val="0"/>
-          <w:numId w:val="1"/>
-        </w:numPr>
-        <w:spacing w:before="100" w:beforeAutospacing="1" w:after="100" w:afterAutospacing="1" w:line="360" w:lineRule="auto"/>
-        <w:ind w:left="1077"/>
-        <w:outlineLvl w:val="0"/>
-        <w:rPr>
-          <w:rFonts w:ascii="Californian FB" w:eastAsia="Times New Roman" w:hAnsi="Californian FB" w:cs="Times New Roman"/>
-          <w:b/>
-          <w:bCs/>
-          <w:kern w:val="36"/>
-          <w:sz w:val="48"/>
-          <w:szCs w:val="48"/>
-          <w:lang w:val="en-US" w:eastAsia="ru-RU"/>
-        </w:rPr>
-      </w:pPr>
-      <w:proofErr w:type="spellStart"/>
-      <w:r>
-        <w:rPr>
-          <w:rFonts w:ascii="Californian FB" w:eastAsia="Times New Roman" w:hAnsi="Californian FB" w:cs="Times New Roman"/>
-          <w:b/>
-          <w:bCs/>
-          <w:kern w:val="36"/>
-          <w:sz w:val="48"/>
-          <w:szCs w:val="48"/>
-          <w:lang w:val="en-US" w:eastAsia="ru-RU"/>
-        </w:rPr>
-        <w:t>GEDKeeper</w:t>
-      </w:r>
-      <w:proofErr w:type="spellEnd"/>
-    </w:p>
-    <w:p>
-      <w:pPr>
-        <w:pStyle w:val="a3"/>
-        <w:numPr>
-          <w:ilvl w:val="0"/>
-          <w:numId w:val="1"/>
-        </w:numPr>
-        <w:spacing w:before="100" w:beforeAutospacing="1" w:after="100" w:afterAutospacing="1" w:line="360" w:lineRule="auto"/>
-        <w:ind w:left="1077"/>
-        <w:outlineLvl w:val="0"/>
-        <w:rPr>
-          <w:rFonts w:ascii="Centaur" w:eastAsia="Times New Roman" w:hAnsi="Centaur" w:cs="Times New Roman"/>
-          <w:b/>
-          <w:bCs/>
-          <w:kern w:val="36"/>
-          <w:sz w:val="48"/>
-          <w:szCs w:val="48"/>
-          <w:lang w:val="en-US" w:eastAsia="ru-RU"/>
-        </w:rPr>
-      </w:pPr>
-      <w:proofErr w:type="spellStart"/>
-      <w:r>
-        <w:rPr>
-          <w:rFonts w:ascii="Centaur" w:eastAsia="Times New Roman" w:hAnsi="Centaur" w:cs="Times New Roman"/>
-          <w:b/>
-          <w:bCs/>
-          <w:kern w:val="36"/>
-          <w:sz w:val="48"/>
-          <w:szCs w:val="48"/>
-          <w:lang w:val="en-US" w:eastAsia="ru-RU"/>
-        </w:rPr>
-        <w:t>GEDKeeper</w:t>
-      </w:r>
-      <w:proofErr w:type="spellEnd"/>
-    </w:p>
-    <w:p>
-      <w:pPr>
-        <w:pStyle w:val="a3"/>
-        <w:numPr>
-          <w:ilvl w:val="0"/>
-          <w:numId w:val="1"/>
-        </w:numPr>
-        <w:spacing w:before="100" w:beforeAutospacing="1" w:after="100" w:afterAutospacing="1" w:line="360" w:lineRule="auto"/>
-        <w:ind w:left="1077"/>
-        <w:outlineLvl w:val="0"/>
-        <w:rPr>
-          <w:rFonts w:ascii="Colonna MT" w:eastAsia="Times New Roman" w:hAnsi="Colonna MT" w:cs="Times New Roman"/>
-          <w:b/>
-          <w:bCs/>
-          <w:kern w:val="36"/>
-          <w:sz w:val="48"/>
-          <w:szCs w:val="48"/>
-          <w:lang w:val="en-US" w:eastAsia="ru-RU"/>
-        </w:rPr>
-      </w:pPr>
-      <w:proofErr w:type="spellStart"/>
-      <w:r>
-        <w:rPr>
-          <w:rFonts w:ascii="Colonna MT" w:eastAsia="Times New Roman" w:hAnsi="Colonna MT" w:cs="Times New Roman"/>
-          <w:b/>
-          <w:bCs/>
-          <w:kern w:val="36"/>
-          <w:sz w:val="48"/>
-          <w:szCs w:val="48"/>
-          <w:lang w:val="en-US" w:eastAsia="ru-RU"/>
-        </w:rPr>
-        <w:t>GEDKeeper</w:t>
-      </w:r>
-      <w:proofErr w:type="spellEnd"/>
-    </w:p>
-    <w:p>
-      <w:pPr>
-        <w:pStyle w:val="a3"/>
-        <w:numPr>
-          <w:ilvl w:val="0"/>
-          <w:numId w:val="1"/>
-        </w:numPr>
-        <w:spacing w:before="100" w:beforeAutospacing="1" w:after="100" w:afterAutospacing="1" w:line="360" w:lineRule="auto"/>
-        <w:ind w:left="1077"/>
-        <w:outlineLvl w:val="0"/>
-        <w:rPr>
-          <w:rFonts w:ascii="Constantia" w:eastAsia="Times New Roman" w:hAnsi="Constantia" w:cs="Times New Roman"/>
-          <w:b/>
-          <w:bCs/>
-          <w:kern w:val="36"/>
-          <w:sz w:val="48"/>
-          <w:szCs w:val="48"/>
-          <w:lang w:val="en-US" w:eastAsia="ru-RU"/>
-        </w:rPr>
-      </w:pPr>
-      <w:proofErr w:type="spellStart"/>
-      <w:r>
-        <w:rPr>
-          <w:rFonts w:ascii="Constantia" w:eastAsia="Times New Roman" w:hAnsi="Constantia" w:cs="Times New Roman"/>
-          <w:b/>
-          <w:bCs/>
-          <w:kern w:val="36"/>
-          <w:sz w:val="48"/>
-          <w:szCs w:val="48"/>
-          <w:lang w:val="en-US" w:eastAsia="ru-RU"/>
-        </w:rPr>
-        <w:t>GEDKeeper</w:t>
-      </w:r>
-      <w:proofErr w:type="spellEnd"/>
-    </w:p>
-    <w:p>
-      <w:pPr>
-        <w:pStyle w:val="a3"/>
-        <w:numPr>
-          <w:ilvl w:val="0"/>
-          <w:numId w:val="1"/>
-        </w:numPr>
-        <w:spacing w:before="100" w:beforeAutospacing="1" w:after="100" w:afterAutospacing="1" w:line="360" w:lineRule="auto"/>
-        <w:ind w:left="1077"/>
-        <w:outlineLvl w:val="0"/>
-        <w:rPr>
-          <w:rFonts w:ascii="Footlight MT Light" w:eastAsia="Times New Roman" w:hAnsi="Footlight MT Light" w:cs="Times New Roman"/>
-          <w:b/>
-          <w:bCs/>
-          <w:kern w:val="36"/>
-          <w:sz w:val="48"/>
-          <w:szCs w:val="48"/>
-          <w:lang w:val="en-US" w:eastAsia="ru-RU"/>
-        </w:rPr>
-      </w:pPr>
-      <w:proofErr w:type="spellStart"/>
-      <w:r>
-        <w:rPr>
-          <w:rFonts w:ascii="Footlight MT Light" w:eastAsia="Times New Roman" w:hAnsi="Footlight MT Light" w:cs="Times New Roman"/>
-          <w:b/>
-          <w:bCs/>
-          <w:kern w:val="36"/>
-          <w:sz w:val="48"/>
-          <w:szCs w:val="48"/>
-          <w:lang w:val="en-US" w:eastAsia="ru-RU"/>
-        </w:rPr>
-        <w:t>GEDKeeper</w:t>
-      </w:r>
-      <w:proofErr w:type="spellEnd"/>
-    </w:p>
-    <w:p>
-      <w:pPr>
-        <w:pStyle w:val="a3"/>
-        <w:numPr>
-          <w:ilvl w:val="0"/>
-          <w:numId w:val="1"/>
-        </w:numPr>
-        <w:spacing w:before="100" w:beforeAutospacing="1" w:after="100" w:afterAutospacing="1" w:line="360" w:lineRule="auto"/>
-        <w:ind w:left="1077"/>
-        <w:outlineLvl w:val="0"/>
-        <w:rPr>
-          <w:rFonts w:ascii="Lucida Calligraphy" w:eastAsia="Times New Roman" w:hAnsi="Lucida Calligraphy" w:cs="Times New Roman"/>
-          <w:b/>
-          <w:bCs/>
-          <w:kern w:val="36"/>
-          <w:sz w:val="48"/>
-          <w:szCs w:val="48"/>
-          <w:lang w:val="en-US" w:eastAsia="ru-RU"/>
-        </w:rPr>
-      </w:pPr>
-      <w:proofErr w:type="spellStart"/>
-      <w:r>
-        <w:rPr>
-          <w:rFonts w:ascii="Lucida Calligraphy" w:eastAsia="Times New Roman" w:hAnsi="Lucida Calligraphy" w:cs="Times New Roman"/>
-          <w:b/>
-          <w:bCs/>
-          <w:kern w:val="36"/>
-          <w:sz w:val="48"/>
-          <w:szCs w:val="48"/>
-          <w:lang w:val="en-US" w:eastAsia="ru-RU"/>
-        </w:rPr>
-        <w:t>GEDKeeper</w:t>
-      </w:r>
-      <w:proofErr w:type="spellEnd"/>
-    </w:p>
-    <w:p>
-      <w:pPr>
-        <w:pStyle w:val="a3"/>
-        <w:numPr>
-          <w:ilvl w:val="0"/>
-          <w:numId w:val="1"/>
-        </w:numPr>
-        <w:spacing w:before="100" w:beforeAutospacing="1" w:after="100" w:afterAutospacing="1" w:line="360" w:lineRule="auto"/>
-        <w:ind w:left="1077"/>
-        <w:outlineLvl w:val="0"/>
-        <w:rPr>
-          <w:rFonts w:ascii="Papyrus" w:eastAsia="Times New Roman" w:hAnsi="Papyrus" w:cs="Times New Roman"/>
-          <w:b/>
-          <w:bCs/>
-          <w:kern w:val="36"/>
-          <w:sz w:val="48"/>
-          <w:szCs w:val="48"/>
-          <w:lang w:val="en-US" w:eastAsia="ru-RU"/>
-        </w:rPr>
-      </w:pPr>
-      <w:proofErr w:type="spellStart"/>
-      <w:r>
-        <w:rPr>
-          <w:rFonts w:ascii="Papyrus" w:eastAsia="Times New Roman" w:hAnsi="Papyrus" w:cs="Times New Roman"/>
-          <w:b/>
-          <w:bCs/>
-          <w:kern w:val="36"/>
-          <w:sz w:val="48"/>
-          <w:szCs w:val="48"/>
-          <w:lang w:val="en-US" w:eastAsia="ru-RU"/>
-        </w:rPr>
-        <w:t>GEDKeeper</w:t>
-      </w:r>
-      <w:proofErr w:type="spellEnd"/>
-    </w:p>
-    <w:p>
-      <w:pPr>
-        <w:pStyle w:val="a3"/>
-        <w:numPr>
-          <w:ilvl w:val="0"/>
-          <w:numId w:val="1"/>
-        </w:numPr>
-        <w:spacing w:before="100" w:beforeAutospacing="1" w:after="100" w:afterAutospacing="1" w:line="360" w:lineRule="auto"/>
-        <w:ind w:left="1077"/>
-        <w:outlineLvl w:val="0"/>
-        <w:rPr>
-          <w:rFonts w:ascii="Times New Roman" w:eastAsia="Times New Roman" w:hAnsi="Times New Roman" w:cs="Times New Roman"/>
-          <w:b/>
-          <w:bCs/>
-          <w:kern w:val="36"/>
-          <w:sz w:val="48"/>
-          <w:szCs w:val="48"/>
-          <w:lang w:val="en-US" w:eastAsia="ru-RU"/>
-        </w:rPr>
-      </w:pPr>
-      <w:proofErr w:type="spellStart"/>
-      <w:r>
-        <w:rPr>
-          <w:rFonts w:ascii="Times New Roman" w:eastAsia="Times New Roman" w:hAnsi="Times New Roman" w:cs="Times New Roman"/>
-          <w:b/>
-          <w:bCs/>
-          <w:kern w:val="36"/>
-          <w:sz w:val="48"/>
-          <w:szCs w:val="48"/>
-          <w:lang w:val="en-US" w:eastAsia="ru-RU"/>
-        </w:rPr>
-        <w:t>GEDKeeper</w:t>
-      </w:r>
-      <w:proofErr w:type="spellEnd"/>
-    </w:p>
-    <w:p>
-      <w:pPr>
-        <w:spacing w:before="100" w:beforeAutospacing="1" w:after="100" w:afterAutospacing="1" w:line="240" w:lineRule="auto"/>
-        <w:outlineLvl w:val="0"/>
-        <w:rPr>
-          <w:rFonts w:ascii="Times New Roman" w:eastAsia="Times New Roman" w:hAnsi="Times New Roman" w:cs="Times New Roman"/>
-          <w:b/>
-          <w:bCs/>
-          <w:kern w:val="36"/>
-          <w:sz w:val="48"/>
-          <w:szCs w:val="48"/>
-          <w:lang w:val="en-US" w:eastAsia="ru-RU"/>
-        </w:rPr>
-      </w:pPr>
+      <w:r>
+        <w:rPr>
+          <w:rFonts w:ascii="Fondamento" w:eastAsia="Times New Roman" w:hAnsi="Fondamento" w:cs="Times New Roman"/>
+          <w:b/>
+          <w:bCs/>
+          <w:i/>
+          <w:color w:val="1F3864" w:themeColor="accent5" w:themeShade="80"/>
+          <w:kern w:val="36"/>
+          <w:sz w:val="48"/>
+          <w:szCs w:val="48"/>
+          <w:u w:val="single"/>
+          <w:lang w:val="en-US" w:eastAsia="ru-RU"/>
+        </w:rPr>
+        <w:t>eeper</w:t>
+      </w:r>
+    </w:p>
+    <w:p>
+      <w:pPr>
+        <w:pStyle w:val="a3"/>
+        <w:numPr>
+          <w:ilvl w:val="0"/>
+          <w:numId w:val="1"/>
+        </w:numPr>
+        <w:spacing w:before="100" w:beforeAutospacing="1" w:after="100" w:afterAutospacing="1" w:line="360" w:lineRule="auto"/>
+        <w:outlineLvl w:val="0"/>
+        <w:rPr>
+          <w:rFonts w:ascii="IM FELL English" w:eastAsia="Times New Roman" w:hAnsi="IM FELL English" w:cs="Times New Roman"/>
+          <w:b/>
+          <w:bCs/>
+          <w:i/>
+          <w:color w:val="1F3864" w:themeColor="accent5" w:themeShade="80"/>
+          <w:kern w:val="36"/>
+          <w:sz w:val="48"/>
+          <w:szCs w:val="48"/>
+          <w:lang w:val="en-US" w:eastAsia="ru-RU"/>
+        </w:rPr>
+      </w:pPr>
+      <w:r>
+        <w:rPr>
+          <w:rFonts w:ascii="IM FELL English" w:eastAsia="Times New Roman" w:hAnsi="IM FELL English" w:cs="Times New Roman"/>
+          <w:b/>
+          <w:bCs/>
+          <w:i/>
+          <w:color w:val="1F3864" w:themeColor="accent5" w:themeShade="80"/>
+          <w:kern w:val="36"/>
+          <w:sz w:val="48"/>
+          <w:szCs w:val="48"/>
+          <w:lang w:val="en-US" w:eastAsia="ru-RU"/>
+        </w:rPr>
+        <w:t>GEDKeeper</w:t>
+      </w:r>
+    </w:p>
+    <w:p>
+      <w:pPr>
+        <w:pStyle w:val="a3"/>
+        <w:numPr>
+          <w:ilvl w:val="0"/>
+          <w:numId w:val="1"/>
+        </w:numPr>
+        <w:spacing w:before="100" w:beforeAutospacing="1" w:after="100" w:afterAutospacing="1" w:line="360" w:lineRule="auto"/>
+        <w:outlineLvl w:val="0"/>
+        <w:rPr>
+          <w:rFonts w:ascii="IM FELL Great Primer" w:eastAsia="Times New Roman" w:hAnsi="IM FELL Great Primer" w:cs="Times New Roman"/>
+          <w:b/>
+          <w:bCs/>
+          <w:i/>
+          <w:color w:val="1F3864" w:themeColor="accent5" w:themeShade="80"/>
+          <w:kern w:val="36"/>
+          <w:sz w:val="48"/>
+          <w:szCs w:val="48"/>
+          <w:lang w:val="en-US" w:eastAsia="ru-RU"/>
+        </w:rPr>
+      </w:pPr>
+      <w:r>
+        <w:rPr>
+          <w:rFonts w:ascii="IM FELL Great Primer" w:eastAsia="Times New Roman" w:hAnsi="IM FELL Great Primer" w:cs="Times New Roman"/>
+          <w:b/>
+          <w:bCs/>
+          <w:i/>
+          <w:color w:val="1F3864" w:themeColor="accent5" w:themeShade="80"/>
+          <w:kern w:val="36"/>
+          <w:sz w:val="48"/>
+          <w:szCs w:val="48"/>
+          <w:lang w:val="en-US" w:eastAsia="ru-RU"/>
+        </w:rPr>
+        <w:t>GEDKeeper</w:t>
+      </w:r>
     </w:p>
     <w:sectPr>
       <w:pgSz w:w="11906" w:h="16838"/>
@@ -502,7 +762,7 @@
         <w:rFonts w:hint="default"/>
       </w:rPr>
     </w:lvl>
-    <w:lvl w:ilvl="1" w:tplc="04190019" w:tentative="1">
+    <w:lvl w:ilvl="1" w:tplc="04190019">
       <w:start w:val="1"/>
       <w:numFmt w:val="lowerLetter"/>
       <w:lvlText w:val="%2."/>

</xml_diff>